<commit_message>
made changes to report, added a notebook for debugging
</commit_message>
<xml_diff>
--- a/step_3/Project Report.docx
+++ b/step_3/Project Report.docx
@@ -1084,13 +1084,159 @@
         <w:t>Report all debugging iterations and cross validation iterations that you performed. For each debugging iteration, report (a) what is the matcher that you are trying to debug, and its precision/recall/F-1, (b) what kind of problems you found, and what you did to fix them, (c) the final precision/recall/F-1 that you reached. For each cross-validation iteration, report (a) what matchers were you trying to evaluate using the cross validation, and (b) precision/recall/F-1 of those.</w:t>
       </w:r>
     </w:p>
-    <w:p>
-      <w:r>
-        <w:t>We did not perform debugging as the classifier we obtained exceeded the required precision</w:t>
-      </w:r>
-      <w:r>
-        <w:t xml:space="preserve"> of 90%. </w:t>
-      </w:r>
+    <w:p/>
+    <w:p>
+      <w:r>
+        <w:t xml:space="preserve">We had an initial precision of ~70% and recall of ~40%, (F1 score of </w:t>
+      </w:r>
+      <w:r>
+        <w:t>~0.5)</w:t>
+      </w:r>
+      <w:r>
+        <w:t xml:space="preserve"> for Random Forest. We decided to debug this matcher for the following reasons –</w:t>
+      </w:r>
+    </w:p>
+    <w:p>
+      <w:pPr>
+        <w:pStyle w:val="ListParagraph"/>
+        <w:numPr>
+          <w:ilvl w:val="0"/>
+          <w:numId w:val="3"/>
+        </w:numPr>
+      </w:pPr>
+      <w:r>
+        <w:t xml:space="preserve">It was still the best </w:t>
+      </w:r>
+      <w:proofErr w:type="spellStart"/>
+      <w:r>
+        <w:t>performaing</w:t>
+      </w:r>
+      <w:proofErr w:type="spellEnd"/>
+      <w:r>
+        <w:t xml:space="preserve"> matcher</w:t>
+      </w:r>
+    </w:p>
+    <w:p>
+      <w:pPr>
+        <w:pStyle w:val="ListParagraph"/>
+        <w:numPr>
+          <w:ilvl w:val="0"/>
+          <w:numId w:val="3"/>
+        </w:numPr>
+      </w:pPr>
+      <w:r>
+        <w:t xml:space="preserve">The GUI for random forest was available and easy to use. </w:t>
+      </w:r>
+    </w:p>
+    <w:p>
+      <w:pPr>
+        <w:pStyle w:val="ListParagraph"/>
+        <w:numPr>
+          <w:ilvl w:val="0"/>
+          <w:numId w:val="3"/>
+        </w:numPr>
+      </w:pPr>
+      <w:r>
+        <w:t>Random forest is one of the easier matchers to debug</w:t>
+      </w:r>
+    </w:p>
+    <w:p>
+      <w:r>
+        <w:t>Initially, we used only one feature per attribute</w:t>
+      </w:r>
+      <w:r>
+        <w:t xml:space="preserve"> (except the ID attribute features, which we dropped completely)</w:t>
+      </w:r>
+      <w:r>
+        <w:t>, from the list of automatically generated features. We proceeded with first tackling the problem of precision, for which we looked at the false positives. One of the biggest issues we discovered with our data set was that there were multiple instances of the same book, with different volumes, all being matched to each other after the blocking stage. For example, the book – “</w:t>
+      </w:r>
+      <w:r>
+        <w:t>The Year's Best Science Fiction &amp; Fantasy, 2009 Edition (Year's Best Science Fiction and Fantasy)</w:t>
+      </w:r>
+      <w:r>
+        <w:t>” was matched with “</w:t>
+      </w:r>
+      <w:r>
+        <w:t>The Year's Best Science Fiction &amp; Fantasy 2015 Edition</w:t>
+      </w:r>
+      <w:r>
+        <w:t>” and “</w:t>
+      </w:r>
+      <w:r>
+        <w:t>The Year's Best Science Fiction &amp; Fantasy 2016</w:t>
+      </w:r>
+      <w:r>
+        <w:t>”.  We tackled this problem by using all the features generated for the ‘Name’ and ‘Author’ columns, and dropping the features related to rating. This helped us increase the precision to ~90%</w:t>
+      </w:r>
+      <w:r>
+        <w:t>, and the recall increased to ~45% as well (Cross validation precision and recall), with an F1 score of 0.6.</w:t>
+      </w:r>
+    </w:p>
+    <w:p>
+      <w:r>
+        <w:t>We then decided to tackle the problem of recall. We looked at the false negatives and realized two things – There were some cases where the label itself was wrong, and there were some cases where it was falsely being recognized as negative even though the names were an exact match (but sometimes the publishers were different). For this, we tried doing two things –</w:t>
+      </w:r>
+    </w:p>
+    <w:p>
+      <w:pPr>
+        <w:pStyle w:val="ListParagraph"/>
+        <w:numPr>
+          <w:ilvl w:val="0"/>
+          <w:numId w:val="4"/>
+        </w:numPr>
+      </w:pPr>
+      <w:r>
+        <w:t xml:space="preserve">Created a trigger rule to match all names whose </w:t>
+      </w:r>
+      <w:proofErr w:type="spellStart"/>
+      <w:r>
+        <w:t>levenshtein</w:t>
+      </w:r>
+      <w:proofErr w:type="spellEnd"/>
+      <w:r>
+        <w:t xml:space="preserve"> distance is 0</w:t>
+      </w:r>
+    </w:p>
+    <w:p>
+      <w:pPr>
+        <w:pStyle w:val="ListParagraph"/>
+        <w:numPr>
+          <w:ilvl w:val="0"/>
+          <w:numId w:val="4"/>
+        </w:numPr>
+      </w:pPr>
+      <w:r>
+        <w:t>Removed publisher related features from the feature table</w:t>
+      </w:r>
+    </w:p>
+    <w:p>
+      <w:r>
+        <w:t>Once we removed the publisher related features from the feature table, we were able to obtain the required (given above) precision, and good r</w:t>
+      </w:r>
+      <w:r>
+        <w:t>ecall, and applying the trigger</w:t>
+      </w:r>
+      <w:r>
+        <w:t xml:space="preserve"> rule after this made no difference to the output.</w:t>
+      </w:r>
+    </w:p>
+    <w:p>
+      <w:r>
+        <w:lastRenderedPageBreak/>
+        <w:t>We also increased the number of iterators to 50 (from 10).</w:t>
+      </w:r>
+    </w:p>
+    <w:p>
+      <w:r>
+        <w:t xml:space="preserve">We then re did the cross validation, and achieved the desired precision. The final precision and recall we reached is given above in the table. </w:t>
+      </w:r>
+    </w:p>
+    <w:p>
+      <w:r>
+        <w:t>The notebook which has the pipeline for debugging can be found here.</w:t>
+      </w:r>
+      <w:bookmarkStart w:id="0" w:name="_GoBack"/>
+      <w:bookmarkEnd w:id="0"/>
     </w:p>
     <w:p>
       <w:pPr>
@@ -1273,28 +1419,7 @@
           <w:b/>
           <w:sz w:val="24"/>
         </w:rPr>
-        <w:t>R</w:t>
-      </w:r>
-      <w:r>
-        <w:rPr>
-          <w:b/>
-          <w:sz w:val="24"/>
-        </w:rPr>
-        <w:t xml:space="preserve">eport </w:t>
-      </w:r>
-      <w:r>
-        <w:rPr>
-          <w:b/>
-          <w:sz w:val="24"/>
-        </w:rPr>
-        <w:t>the numbers f</w:t>
-      </w:r>
-      <w:r>
-        <w:rPr>
-          <w:b/>
-          <w:sz w:val="24"/>
-        </w:rPr>
-        <w:t>or each of the six learning methods, train the matcher based on that method on I, then report its precision/recall/F-1 on J.</w:t>
+        <w:t>Report the numbers for each of the six learning methods, train the matcher based on that method on I, then report its precision/recall/F-1 on J.</w:t>
       </w:r>
     </w:p>
     <w:tbl>
@@ -1977,7 +2102,6 @@
           <w:b/>
           <w:sz w:val="24"/>
         </w:rPr>
-        <w:lastRenderedPageBreak/>
         <w:t>Report the numbers f</w:t>
       </w:r>
       <w:r>
@@ -2268,11 +2392,135 @@
     </w:p>
     <w:p>
       <w:r>
-        <w:t>We obtained perfect recall.</w:t>
-      </w:r>
-      <w:bookmarkStart w:id="0" w:name="_GoBack"/>
-      <w:bookmarkEnd w:id="0"/>
-    </w:p>
+        <w:t>For the test set, we obtained perfect recall. This doesn’t say enough about the matcher being perfect because –</w:t>
+      </w:r>
+    </w:p>
+    <w:p>
+      <w:pPr>
+        <w:pStyle w:val="ListParagraph"/>
+        <w:numPr>
+          <w:ilvl w:val="0"/>
+          <w:numId w:val="5"/>
+        </w:numPr>
+      </w:pPr>
+      <w:r>
+        <w:t>The number of positive examples are small</w:t>
+      </w:r>
+    </w:p>
+    <w:p>
+      <w:pPr>
+        <w:pStyle w:val="ListParagraph"/>
+        <w:numPr>
+          <w:ilvl w:val="0"/>
+          <w:numId w:val="5"/>
+        </w:numPr>
+      </w:pPr>
+      <w:r>
+        <w:t>The training set precision and recall weren’t perfect</w:t>
+      </w:r>
+    </w:p>
+    <w:p>
+      <w:r>
+        <w:lastRenderedPageBreak/>
+        <w:t xml:space="preserve">For the training set recall, we believe that we couldn’t increase it more because of difficult false negatives. </w:t>
+      </w:r>
+      <w:r>
+        <w:t xml:space="preserve">For example, there were some book pairs which were the same, but in the </w:t>
+      </w:r>
+      <w:proofErr w:type="spellStart"/>
+      <w:r>
+        <w:t>ltable</w:t>
+      </w:r>
+      <w:proofErr w:type="spellEnd"/>
+      <w:r>
+        <w:t xml:space="preserve">, their name was truncated, but the </w:t>
+      </w:r>
+      <w:proofErr w:type="spellStart"/>
+      <w:r>
+        <w:t>rtable</w:t>
+      </w:r>
+      <w:proofErr w:type="spellEnd"/>
+      <w:r>
+        <w:t>, the name for more descriptive. For example –</w:t>
+      </w:r>
+    </w:p>
+    <w:p>
+      <w:r>
+        <w:t>“</w:t>
+      </w:r>
+      <w:r>
+        <w:t>﻿﻿Battle Mage</w:t>
+      </w:r>
+      <w:r>
+        <w:t>” vs “</w:t>
+      </w:r>
+      <w:r>
+        <w:t>﻿﻿Battle Mage (An Epic Fantasy Adventure)</w:t>
+      </w:r>
+      <w:r>
+        <w:t>” or</w:t>
+      </w:r>
+    </w:p>
+    <w:p>
+      <w:r>
+        <w:t>“</w:t>
+      </w:r>
+      <w:r>
+        <w:t>﻿</w:t>
+      </w:r>
+      <w:proofErr w:type="spellStart"/>
+      <w:r>
+        <w:t>Blackmark</w:t>
+      </w:r>
+      <w:proofErr w:type="spellEnd"/>
+      <w:r>
+        <w:t xml:space="preserve">: An Epic Fantasy Adventure Sword and Highland Magic (The </w:t>
+      </w:r>
+      <w:proofErr w:type="spellStart"/>
+      <w:r>
+        <w:t>Kingsmen</w:t>
+      </w:r>
+      <w:proofErr w:type="spellEnd"/>
+      <w:r>
+        <w:t xml:space="preserve"> Chronicles) (Volume 1)</w:t>
+      </w:r>
+      <w:r>
+        <w:t xml:space="preserve">” vs </w:t>
+      </w:r>
+    </w:p>
+    <w:p>
+      <w:r>
+        <w:t>“</w:t>
+      </w:r>
+      <w:r>
+        <w:t>﻿</w:t>
+      </w:r>
+      <w:proofErr w:type="spellStart"/>
+      <w:r>
+        <w:t>Blackmark</w:t>
+      </w:r>
+      <w:proofErr w:type="spellEnd"/>
+      <w:r>
+        <w:t xml:space="preserve"> (The </w:t>
+      </w:r>
+      <w:proofErr w:type="spellStart"/>
+      <w:r>
+        <w:t>Kingsmen</w:t>
+      </w:r>
+      <w:proofErr w:type="spellEnd"/>
+      <w:r>
+        <w:t xml:space="preserve"> Chronicles #1): An Epic Fantasy Adventure Sword and Highland Magic</w:t>
+      </w:r>
+      <w:r>
+        <w:t>”</w:t>
+      </w:r>
+    </w:p>
+    <w:p>
+      <w:r>
+        <w:t>These cases were difficult to handle, and we couldn’t come up with trigger rules or extra features that handled them.</w:t>
+      </w:r>
+    </w:p>
+    <w:p/>
     <w:sectPr>
       <w:pgSz w:w="12240" w:h="15840"/>
       <w:pgMar w:top="720" w:right="720" w:bottom="720" w:left="720" w:header="720" w:footer="720" w:gutter="0"/>
@@ -2286,6 +2534,273 @@
 <file path=word/numbering.xml><?xml version="1.0" encoding="utf-8"?>
 <w:numbering xmlns:wpc="http://schemas.microsoft.com/office/word/2010/wordprocessingCanvas" xmlns:cx="http://schemas.microsoft.com/office/drawing/2014/chartex" xmlns:cx1="http://schemas.microsoft.com/office/drawing/2015/9/8/chartex" xmlns:cx2="http://schemas.microsoft.com/office/drawing/2015/10/21/chartex" xmlns:cx3="http://schemas.microsoft.com/office/drawing/2016/5/9/chartex" xmlns:cx4="http://schemas.microsoft.com/office/drawing/2016/5/10/chartex" xmlns:cx5="http://schemas.microsoft.com/office/drawing/2016/5/11/chartex" xmlns:cx6="http://schemas.microsoft.com/office/drawing/2016/5/12/chartex" xmlns:cx7="http://schemas.microsoft.com/office/drawing/2016/5/13/chartex" xmlns:cx8="http://schemas.microsoft.com/office/drawing/2016/5/14/chartex" xmlns:mc="http://schemas.openxmlformats.org/markup-compatibility/2006" xmlns:aink="http://schemas.microsoft.com/office/drawing/2016/ink" xmlns:am3d="http://schemas.microsoft.com/office/drawing/2017/model3d" xmlns:o="urn:schemas-microsoft-com:office:office" xmlns:r="http://schemas.openxmlformats.org/officeDocument/2006/relationships" xmlns:m="http://schemas.openxmlformats.org/officeDocument/2006/math" xmlns:v="urn:schemas-microsoft-com:vml" xmlns:wp14="http://schemas.microsoft.com/office/word/2010/wordprocessingDrawing" xmlns:wp="http://schemas.openxmlformats.org/drawingml/2006/wordprocessingDrawing" xmlns:w10="urn:schemas-microsoft-com:office:word" xmlns:w="http://schemas.openxmlformats.org/wordprocessingml/2006/main" xmlns:w14="http://schemas.microsoft.com/office/word/2010/wordml" xmlns:w15="http://schemas.microsoft.com/office/word/2012/wordml" xmlns:w16cid="http://schemas.microsoft.com/office/word/2016/wordml/cid" xmlns:w16se="http://schemas.microsoft.com/office/word/2015/wordml/symex" xmlns:wpg="http://schemas.microsoft.com/office/word/2010/wordprocessingGroup" xmlns:wpi="http://schemas.microsoft.com/office/word/2010/wordprocessingInk" xmlns:wne="http://schemas.microsoft.com/office/word/2006/wordml" xmlns:wps="http://schemas.microsoft.com/office/word/2010/wordprocessingShape" mc:Ignorable="w14 w15 w16se w16cid wp14">
   <w:abstractNum w:abstractNumId="0" w15:restartNumberingAfterBreak="0">
+    <w:nsid w:val="134A34E1"/>
+    <w:multiLevelType w:val="hybridMultilevel"/>
+    <w:tmpl w:val="0456B43A"/>
+    <w:lvl w:ilvl="0" w:tplc="0409000F">
+      <w:start w:val="1"/>
+      <w:numFmt w:val="decimal"/>
+      <w:lvlText w:val="%1."/>
+      <w:lvlJc w:val="left"/>
+      <w:pPr>
+        <w:ind w:left="720" w:hanging="360"/>
+      </w:pPr>
+      <w:rPr>
+        <w:rFonts w:hint="default"/>
+      </w:rPr>
+    </w:lvl>
+    <w:lvl w:ilvl="1" w:tplc="04090019" w:tentative="1">
+      <w:start w:val="1"/>
+      <w:numFmt w:val="lowerLetter"/>
+      <w:lvlText w:val="%2."/>
+      <w:lvlJc w:val="left"/>
+      <w:pPr>
+        <w:ind w:left="1440" w:hanging="360"/>
+      </w:pPr>
+    </w:lvl>
+    <w:lvl w:ilvl="2" w:tplc="0409001B" w:tentative="1">
+      <w:start w:val="1"/>
+      <w:numFmt w:val="lowerRoman"/>
+      <w:lvlText w:val="%3."/>
+      <w:lvlJc w:val="right"/>
+      <w:pPr>
+        <w:ind w:left="2160" w:hanging="180"/>
+      </w:pPr>
+    </w:lvl>
+    <w:lvl w:ilvl="3" w:tplc="0409000F" w:tentative="1">
+      <w:start w:val="1"/>
+      <w:numFmt w:val="decimal"/>
+      <w:lvlText w:val="%4."/>
+      <w:lvlJc w:val="left"/>
+      <w:pPr>
+        <w:ind w:left="2880" w:hanging="360"/>
+      </w:pPr>
+    </w:lvl>
+    <w:lvl w:ilvl="4" w:tplc="04090019" w:tentative="1">
+      <w:start w:val="1"/>
+      <w:numFmt w:val="lowerLetter"/>
+      <w:lvlText w:val="%5."/>
+      <w:lvlJc w:val="left"/>
+      <w:pPr>
+        <w:ind w:left="3600" w:hanging="360"/>
+      </w:pPr>
+    </w:lvl>
+    <w:lvl w:ilvl="5" w:tplc="0409001B" w:tentative="1">
+      <w:start w:val="1"/>
+      <w:numFmt w:val="lowerRoman"/>
+      <w:lvlText w:val="%6."/>
+      <w:lvlJc w:val="right"/>
+      <w:pPr>
+        <w:ind w:left="4320" w:hanging="180"/>
+      </w:pPr>
+    </w:lvl>
+    <w:lvl w:ilvl="6" w:tplc="0409000F" w:tentative="1">
+      <w:start w:val="1"/>
+      <w:numFmt w:val="decimal"/>
+      <w:lvlText w:val="%7."/>
+      <w:lvlJc w:val="left"/>
+      <w:pPr>
+        <w:ind w:left="5040" w:hanging="360"/>
+      </w:pPr>
+    </w:lvl>
+    <w:lvl w:ilvl="7" w:tplc="04090019" w:tentative="1">
+      <w:start w:val="1"/>
+      <w:numFmt w:val="lowerLetter"/>
+      <w:lvlText w:val="%8."/>
+      <w:lvlJc w:val="left"/>
+      <w:pPr>
+        <w:ind w:left="5760" w:hanging="360"/>
+      </w:pPr>
+    </w:lvl>
+    <w:lvl w:ilvl="8" w:tplc="0409001B" w:tentative="1">
+      <w:start w:val="1"/>
+      <w:numFmt w:val="lowerRoman"/>
+      <w:lvlText w:val="%9."/>
+      <w:lvlJc w:val="right"/>
+      <w:pPr>
+        <w:ind w:left="6480" w:hanging="180"/>
+      </w:pPr>
+    </w:lvl>
+  </w:abstractNum>
+  <w:abstractNum w:abstractNumId="1" w15:restartNumberingAfterBreak="0">
+    <w:nsid w:val="23CD35B2"/>
+    <w:multiLevelType w:val="hybridMultilevel"/>
+    <w:tmpl w:val="12D25D62"/>
+    <w:lvl w:ilvl="0" w:tplc="0409000F">
+      <w:start w:val="1"/>
+      <w:numFmt w:val="decimal"/>
+      <w:lvlText w:val="%1."/>
+      <w:lvlJc w:val="left"/>
+      <w:pPr>
+        <w:ind w:left="720" w:hanging="360"/>
+      </w:pPr>
+      <w:rPr>
+        <w:rFonts w:hint="default"/>
+      </w:rPr>
+    </w:lvl>
+    <w:lvl w:ilvl="1" w:tplc="04090019" w:tentative="1">
+      <w:start w:val="1"/>
+      <w:numFmt w:val="lowerLetter"/>
+      <w:lvlText w:val="%2."/>
+      <w:lvlJc w:val="left"/>
+      <w:pPr>
+        <w:ind w:left="1440" w:hanging="360"/>
+      </w:pPr>
+    </w:lvl>
+    <w:lvl w:ilvl="2" w:tplc="0409001B" w:tentative="1">
+      <w:start w:val="1"/>
+      <w:numFmt w:val="lowerRoman"/>
+      <w:lvlText w:val="%3."/>
+      <w:lvlJc w:val="right"/>
+      <w:pPr>
+        <w:ind w:left="2160" w:hanging="180"/>
+      </w:pPr>
+    </w:lvl>
+    <w:lvl w:ilvl="3" w:tplc="0409000F" w:tentative="1">
+      <w:start w:val="1"/>
+      <w:numFmt w:val="decimal"/>
+      <w:lvlText w:val="%4."/>
+      <w:lvlJc w:val="left"/>
+      <w:pPr>
+        <w:ind w:left="2880" w:hanging="360"/>
+      </w:pPr>
+    </w:lvl>
+    <w:lvl w:ilvl="4" w:tplc="04090019" w:tentative="1">
+      <w:start w:val="1"/>
+      <w:numFmt w:val="lowerLetter"/>
+      <w:lvlText w:val="%5."/>
+      <w:lvlJc w:val="left"/>
+      <w:pPr>
+        <w:ind w:left="3600" w:hanging="360"/>
+      </w:pPr>
+    </w:lvl>
+    <w:lvl w:ilvl="5" w:tplc="0409001B" w:tentative="1">
+      <w:start w:val="1"/>
+      <w:numFmt w:val="lowerRoman"/>
+      <w:lvlText w:val="%6."/>
+      <w:lvlJc w:val="right"/>
+      <w:pPr>
+        <w:ind w:left="4320" w:hanging="180"/>
+      </w:pPr>
+    </w:lvl>
+    <w:lvl w:ilvl="6" w:tplc="0409000F" w:tentative="1">
+      <w:start w:val="1"/>
+      <w:numFmt w:val="decimal"/>
+      <w:lvlText w:val="%7."/>
+      <w:lvlJc w:val="left"/>
+      <w:pPr>
+        <w:ind w:left="5040" w:hanging="360"/>
+      </w:pPr>
+    </w:lvl>
+    <w:lvl w:ilvl="7" w:tplc="04090019" w:tentative="1">
+      <w:start w:val="1"/>
+      <w:numFmt w:val="lowerLetter"/>
+      <w:lvlText w:val="%8."/>
+      <w:lvlJc w:val="left"/>
+      <w:pPr>
+        <w:ind w:left="5760" w:hanging="360"/>
+      </w:pPr>
+    </w:lvl>
+    <w:lvl w:ilvl="8" w:tplc="0409001B" w:tentative="1">
+      <w:start w:val="1"/>
+      <w:numFmt w:val="lowerRoman"/>
+      <w:lvlText w:val="%9."/>
+      <w:lvlJc w:val="right"/>
+      <w:pPr>
+        <w:ind w:left="6480" w:hanging="180"/>
+      </w:pPr>
+    </w:lvl>
+  </w:abstractNum>
+  <w:abstractNum w:abstractNumId="2" w15:restartNumberingAfterBreak="0">
+    <w:nsid w:val="544A614A"/>
+    <w:multiLevelType w:val="hybridMultilevel"/>
+    <w:tmpl w:val="F2AC5934"/>
+    <w:lvl w:ilvl="0" w:tplc="0409000F">
+      <w:start w:val="1"/>
+      <w:numFmt w:val="decimal"/>
+      <w:lvlText w:val="%1."/>
+      <w:lvlJc w:val="left"/>
+      <w:pPr>
+        <w:ind w:left="720" w:hanging="360"/>
+      </w:pPr>
+      <w:rPr>
+        <w:rFonts w:hint="default"/>
+      </w:rPr>
+    </w:lvl>
+    <w:lvl w:ilvl="1" w:tplc="04090019" w:tentative="1">
+      <w:start w:val="1"/>
+      <w:numFmt w:val="lowerLetter"/>
+      <w:lvlText w:val="%2."/>
+      <w:lvlJc w:val="left"/>
+      <w:pPr>
+        <w:ind w:left="1440" w:hanging="360"/>
+      </w:pPr>
+    </w:lvl>
+    <w:lvl w:ilvl="2" w:tplc="0409001B" w:tentative="1">
+      <w:start w:val="1"/>
+      <w:numFmt w:val="lowerRoman"/>
+      <w:lvlText w:val="%3."/>
+      <w:lvlJc w:val="right"/>
+      <w:pPr>
+        <w:ind w:left="2160" w:hanging="180"/>
+      </w:pPr>
+    </w:lvl>
+    <w:lvl w:ilvl="3" w:tplc="0409000F" w:tentative="1">
+      <w:start w:val="1"/>
+      <w:numFmt w:val="decimal"/>
+      <w:lvlText w:val="%4."/>
+      <w:lvlJc w:val="left"/>
+      <w:pPr>
+        <w:ind w:left="2880" w:hanging="360"/>
+      </w:pPr>
+    </w:lvl>
+    <w:lvl w:ilvl="4" w:tplc="04090019" w:tentative="1">
+      <w:start w:val="1"/>
+      <w:numFmt w:val="lowerLetter"/>
+      <w:lvlText w:val="%5."/>
+      <w:lvlJc w:val="left"/>
+      <w:pPr>
+        <w:ind w:left="3600" w:hanging="360"/>
+      </w:pPr>
+    </w:lvl>
+    <w:lvl w:ilvl="5" w:tplc="0409001B" w:tentative="1">
+      <w:start w:val="1"/>
+      <w:numFmt w:val="lowerRoman"/>
+      <w:lvlText w:val="%6."/>
+      <w:lvlJc w:val="right"/>
+      <w:pPr>
+        <w:ind w:left="4320" w:hanging="180"/>
+      </w:pPr>
+    </w:lvl>
+    <w:lvl w:ilvl="6" w:tplc="0409000F" w:tentative="1">
+      <w:start w:val="1"/>
+      <w:numFmt w:val="decimal"/>
+      <w:lvlText w:val="%7."/>
+      <w:lvlJc w:val="left"/>
+      <w:pPr>
+        <w:ind w:left="5040" w:hanging="360"/>
+      </w:pPr>
+    </w:lvl>
+    <w:lvl w:ilvl="7" w:tplc="04090019" w:tentative="1">
+      <w:start w:val="1"/>
+      <w:numFmt w:val="lowerLetter"/>
+      <w:lvlText w:val="%8."/>
+      <w:lvlJc w:val="left"/>
+      <w:pPr>
+        <w:ind w:left="5760" w:hanging="360"/>
+      </w:pPr>
+    </w:lvl>
+    <w:lvl w:ilvl="8" w:tplc="0409001B" w:tentative="1">
+      <w:start w:val="1"/>
+      <w:numFmt w:val="lowerRoman"/>
+      <w:lvlText w:val="%9."/>
+      <w:lvlJc w:val="right"/>
+      <w:pPr>
+        <w:ind w:left="6480" w:hanging="180"/>
+      </w:pPr>
+    </w:lvl>
+  </w:abstractNum>
+  <w:abstractNum w:abstractNumId="3" w15:restartNumberingAfterBreak="0">
     <w:nsid w:val="64D103EE"/>
     <w:multiLevelType w:val="hybridMultilevel"/>
     <w:tmpl w:val="D44618EC"/>
@@ -2397,7 +2912,185 @@
       </w:rPr>
     </w:lvl>
   </w:abstractNum>
-  <w:abstractNum w:abstractNumId="1" w15:restartNumberingAfterBreak="0">
+  <w:abstractNum w:abstractNumId="4" w15:restartNumberingAfterBreak="0">
+    <w:nsid w:val="69924194"/>
+    <w:multiLevelType w:val="hybridMultilevel"/>
+    <w:tmpl w:val="2BCA5A9A"/>
+    <w:lvl w:ilvl="0" w:tplc="0409000F">
+      <w:start w:val="1"/>
+      <w:numFmt w:val="decimal"/>
+      <w:lvlText w:val="%1."/>
+      <w:lvlJc w:val="left"/>
+      <w:pPr>
+        <w:ind w:left="720" w:hanging="360"/>
+      </w:pPr>
+      <w:rPr>
+        <w:rFonts w:hint="default"/>
+      </w:rPr>
+    </w:lvl>
+    <w:lvl w:ilvl="1" w:tplc="04090019" w:tentative="1">
+      <w:start w:val="1"/>
+      <w:numFmt w:val="lowerLetter"/>
+      <w:lvlText w:val="%2."/>
+      <w:lvlJc w:val="left"/>
+      <w:pPr>
+        <w:ind w:left="1440" w:hanging="360"/>
+      </w:pPr>
+    </w:lvl>
+    <w:lvl w:ilvl="2" w:tplc="0409001B" w:tentative="1">
+      <w:start w:val="1"/>
+      <w:numFmt w:val="lowerRoman"/>
+      <w:lvlText w:val="%3."/>
+      <w:lvlJc w:val="right"/>
+      <w:pPr>
+        <w:ind w:left="2160" w:hanging="180"/>
+      </w:pPr>
+    </w:lvl>
+    <w:lvl w:ilvl="3" w:tplc="0409000F" w:tentative="1">
+      <w:start w:val="1"/>
+      <w:numFmt w:val="decimal"/>
+      <w:lvlText w:val="%4."/>
+      <w:lvlJc w:val="left"/>
+      <w:pPr>
+        <w:ind w:left="2880" w:hanging="360"/>
+      </w:pPr>
+    </w:lvl>
+    <w:lvl w:ilvl="4" w:tplc="04090019" w:tentative="1">
+      <w:start w:val="1"/>
+      <w:numFmt w:val="lowerLetter"/>
+      <w:lvlText w:val="%5."/>
+      <w:lvlJc w:val="left"/>
+      <w:pPr>
+        <w:ind w:left="3600" w:hanging="360"/>
+      </w:pPr>
+    </w:lvl>
+    <w:lvl w:ilvl="5" w:tplc="0409001B" w:tentative="1">
+      <w:start w:val="1"/>
+      <w:numFmt w:val="lowerRoman"/>
+      <w:lvlText w:val="%6."/>
+      <w:lvlJc w:val="right"/>
+      <w:pPr>
+        <w:ind w:left="4320" w:hanging="180"/>
+      </w:pPr>
+    </w:lvl>
+    <w:lvl w:ilvl="6" w:tplc="0409000F" w:tentative="1">
+      <w:start w:val="1"/>
+      <w:numFmt w:val="decimal"/>
+      <w:lvlText w:val="%7."/>
+      <w:lvlJc w:val="left"/>
+      <w:pPr>
+        <w:ind w:left="5040" w:hanging="360"/>
+      </w:pPr>
+    </w:lvl>
+    <w:lvl w:ilvl="7" w:tplc="04090019" w:tentative="1">
+      <w:start w:val="1"/>
+      <w:numFmt w:val="lowerLetter"/>
+      <w:lvlText w:val="%8."/>
+      <w:lvlJc w:val="left"/>
+      <w:pPr>
+        <w:ind w:left="5760" w:hanging="360"/>
+      </w:pPr>
+    </w:lvl>
+    <w:lvl w:ilvl="8" w:tplc="0409001B" w:tentative="1">
+      <w:start w:val="1"/>
+      <w:numFmt w:val="lowerRoman"/>
+      <w:lvlText w:val="%9."/>
+      <w:lvlJc w:val="right"/>
+      <w:pPr>
+        <w:ind w:left="6480" w:hanging="180"/>
+      </w:pPr>
+    </w:lvl>
+  </w:abstractNum>
+  <w:abstractNum w:abstractNumId="5" w15:restartNumberingAfterBreak="0">
+    <w:nsid w:val="6E7B2C01"/>
+    <w:multiLevelType w:val="hybridMultilevel"/>
+    <w:tmpl w:val="C4B62518"/>
+    <w:lvl w:ilvl="0" w:tplc="0409000F">
+      <w:start w:val="1"/>
+      <w:numFmt w:val="decimal"/>
+      <w:lvlText w:val="%1."/>
+      <w:lvlJc w:val="left"/>
+      <w:pPr>
+        <w:ind w:left="720" w:hanging="360"/>
+      </w:pPr>
+      <w:rPr>
+        <w:rFonts w:hint="default"/>
+      </w:rPr>
+    </w:lvl>
+    <w:lvl w:ilvl="1" w:tplc="04090019" w:tentative="1">
+      <w:start w:val="1"/>
+      <w:numFmt w:val="lowerLetter"/>
+      <w:lvlText w:val="%2."/>
+      <w:lvlJc w:val="left"/>
+      <w:pPr>
+        <w:ind w:left="1440" w:hanging="360"/>
+      </w:pPr>
+    </w:lvl>
+    <w:lvl w:ilvl="2" w:tplc="0409001B" w:tentative="1">
+      <w:start w:val="1"/>
+      <w:numFmt w:val="lowerRoman"/>
+      <w:lvlText w:val="%3."/>
+      <w:lvlJc w:val="right"/>
+      <w:pPr>
+        <w:ind w:left="2160" w:hanging="180"/>
+      </w:pPr>
+    </w:lvl>
+    <w:lvl w:ilvl="3" w:tplc="0409000F" w:tentative="1">
+      <w:start w:val="1"/>
+      <w:numFmt w:val="decimal"/>
+      <w:lvlText w:val="%4."/>
+      <w:lvlJc w:val="left"/>
+      <w:pPr>
+        <w:ind w:left="2880" w:hanging="360"/>
+      </w:pPr>
+    </w:lvl>
+    <w:lvl w:ilvl="4" w:tplc="04090019" w:tentative="1">
+      <w:start w:val="1"/>
+      <w:numFmt w:val="lowerLetter"/>
+      <w:lvlText w:val="%5."/>
+      <w:lvlJc w:val="left"/>
+      <w:pPr>
+        <w:ind w:left="3600" w:hanging="360"/>
+      </w:pPr>
+    </w:lvl>
+    <w:lvl w:ilvl="5" w:tplc="0409001B" w:tentative="1">
+      <w:start w:val="1"/>
+      <w:numFmt w:val="lowerRoman"/>
+      <w:lvlText w:val="%6."/>
+      <w:lvlJc w:val="right"/>
+      <w:pPr>
+        <w:ind w:left="4320" w:hanging="180"/>
+      </w:pPr>
+    </w:lvl>
+    <w:lvl w:ilvl="6" w:tplc="0409000F" w:tentative="1">
+      <w:start w:val="1"/>
+      <w:numFmt w:val="decimal"/>
+      <w:lvlText w:val="%7."/>
+      <w:lvlJc w:val="left"/>
+      <w:pPr>
+        <w:ind w:left="5040" w:hanging="360"/>
+      </w:pPr>
+    </w:lvl>
+    <w:lvl w:ilvl="7" w:tplc="04090019" w:tentative="1">
+      <w:start w:val="1"/>
+      <w:numFmt w:val="lowerLetter"/>
+      <w:lvlText w:val="%8."/>
+      <w:lvlJc w:val="left"/>
+      <w:pPr>
+        <w:ind w:left="5760" w:hanging="360"/>
+      </w:pPr>
+    </w:lvl>
+    <w:lvl w:ilvl="8" w:tplc="0409001B" w:tentative="1">
+      <w:start w:val="1"/>
+      <w:numFmt w:val="lowerRoman"/>
+      <w:lvlText w:val="%9."/>
+      <w:lvlJc w:val="right"/>
+      <w:pPr>
+        <w:ind w:left="6480" w:hanging="180"/>
+      </w:pPr>
+    </w:lvl>
+  </w:abstractNum>
+  <w:abstractNum w:abstractNumId="6" w15:restartNumberingAfterBreak="0">
     <w:nsid w:val="704A1125"/>
     <w:multiLevelType w:val="hybridMultilevel"/>
     <w:tmpl w:val="33FE017A"/>
@@ -2487,10 +3180,25 @@
     </w:lvl>
   </w:abstractNum>
   <w:num w:numId="1">
-    <w:abstractNumId w:val="0"/>
+    <w:abstractNumId w:val="3"/>
   </w:num>
   <w:num w:numId="2">
+    <w:abstractNumId w:val="6"/>
+  </w:num>
+  <w:num w:numId="3">
     <w:abstractNumId w:val="1"/>
+  </w:num>
+  <w:num w:numId="4">
+    <w:abstractNumId w:val="2"/>
+  </w:num>
+  <w:num w:numId="5">
+    <w:abstractNumId w:val="4"/>
+  </w:num>
+  <w:num w:numId="6">
+    <w:abstractNumId w:val="5"/>
+  </w:num>
+  <w:num w:numId="7">
+    <w:abstractNumId w:val="0"/>
   </w:num>
 </w:numbering>
 </file>

</xml_diff>

<commit_message>
added link to debug matcher notebook in the report
</commit_message>
<xml_diff>
--- a/step_3/Project Report.docx
+++ b/step_3/Project Report.docx
@@ -1105,15 +1105,7 @@
         </w:numPr>
       </w:pPr>
       <w:r>
-        <w:t xml:space="preserve">It was still the best </w:t>
-      </w:r>
-      <w:proofErr w:type="spellStart"/>
-      <w:r>
-        <w:t>performaing</w:t>
-      </w:r>
-      <w:proofErr w:type="spellEnd"/>
-      <w:r>
-        <w:t xml:space="preserve"> matcher</w:t>
+        <w:t>It was still the best performaing matcher</w:t>
       </w:r>
     </w:p>
     <w:p>
@@ -1186,15 +1178,7 @@
         </w:numPr>
       </w:pPr>
       <w:r>
-        <w:t xml:space="preserve">Created a trigger rule to match all names whose </w:t>
-      </w:r>
-      <w:proofErr w:type="spellStart"/>
-      <w:r>
-        <w:t>levenshtein</w:t>
-      </w:r>
-      <w:proofErr w:type="spellEnd"/>
-      <w:r>
-        <w:t xml:space="preserve"> distance is 0</w:t>
+        <w:t>Created a trigger rule to match all names whose levenshtein distance is 0</w:t>
       </w:r>
     </w:p>
     <w:p>
@@ -1233,10 +1217,33 @@
     </w:p>
     <w:p>
       <w:r>
-        <w:t>The notebook which has the pipeline for debugging can be found here.</w:t>
-      </w:r>
-      <w:bookmarkStart w:id="0" w:name="_GoBack"/>
-      <w:bookmarkEnd w:id="0"/>
+        <w:t xml:space="preserve">The notebook which has the pipeline for debugging can be found </w:t>
+      </w:r>
+      <w:hyperlink r:id="rId9" w:history="1">
+        <w:r>
+          <w:rPr>
+            <w:rStyle w:val="Hyperlink"/>
+          </w:rPr>
+          <w:t>h</w:t>
+        </w:r>
+        <w:bookmarkStart w:id="0" w:name="_GoBack"/>
+        <w:bookmarkEnd w:id="0"/>
+        <w:r>
+          <w:rPr>
+            <w:rStyle w:val="Hyperlink"/>
+          </w:rPr>
+          <w:t>e</w:t>
+        </w:r>
+        <w:r>
+          <w:rPr>
+            <w:rStyle w:val="Hyperlink"/>
+          </w:rPr>
+          <w:t>re</w:t>
+        </w:r>
+      </w:hyperlink>
+      <w:r>
+        <w:t>.</w:t>
+      </w:r>
     </w:p>
     <w:p>
       <w:pPr>
@@ -2425,23 +2432,7 @@
         <w:t xml:space="preserve">For the training set recall, we believe that we couldn’t increase it more because of difficult false negatives. </w:t>
       </w:r>
       <w:r>
-        <w:t xml:space="preserve">For example, there were some book pairs which were the same, but in the </w:t>
-      </w:r>
-      <w:proofErr w:type="spellStart"/>
-      <w:r>
-        <w:t>ltable</w:t>
-      </w:r>
-      <w:proofErr w:type="spellEnd"/>
-      <w:r>
-        <w:t xml:space="preserve">, their name was truncated, but the </w:t>
-      </w:r>
-      <w:proofErr w:type="spellStart"/>
-      <w:r>
-        <w:t>rtable</w:t>
-      </w:r>
-      <w:proofErr w:type="spellEnd"/>
-      <w:r>
-        <w:t>, the name for more descriptive. For example –</w:t>
+        <w:t>For example, there were some book pairs which were the same, but in the ltable, their name was truncated, but the rtable, the name for more descriptive. For example –</w:t>
       </w:r>
     </w:p>
     <w:p>
@@ -2466,23 +2457,7 @@
         <w:t>“</w:t>
       </w:r>
       <w:r>
-        <w:t>﻿</w:t>
-      </w:r>
-      <w:proofErr w:type="spellStart"/>
-      <w:r>
-        <w:t>Blackmark</w:t>
-      </w:r>
-      <w:proofErr w:type="spellEnd"/>
-      <w:r>
-        <w:t xml:space="preserve">: An Epic Fantasy Adventure Sword and Highland Magic (The </w:t>
-      </w:r>
-      <w:proofErr w:type="spellStart"/>
-      <w:r>
-        <w:t>Kingsmen</w:t>
-      </w:r>
-      <w:proofErr w:type="spellEnd"/>
-      <w:r>
-        <w:t xml:space="preserve"> Chronicles) (Volume 1)</w:t>
+        <w:t>﻿Blackmark: An Epic Fantasy Adventure Sword and Highland Magic (The Kingsmen Chronicles) (Volume 1)</w:t>
       </w:r>
       <w:r>
         <w:t xml:space="preserve">” vs </w:t>
@@ -2493,23 +2468,7 @@
         <w:t>“</w:t>
       </w:r>
       <w:r>
-        <w:t>﻿</w:t>
-      </w:r>
-      <w:proofErr w:type="spellStart"/>
-      <w:r>
-        <w:t>Blackmark</w:t>
-      </w:r>
-      <w:proofErr w:type="spellEnd"/>
-      <w:r>
-        <w:t xml:space="preserve"> (The </w:t>
-      </w:r>
-      <w:proofErr w:type="spellStart"/>
-      <w:r>
-        <w:t>Kingsmen</w:t>
-      </w:r>
-      <w:proofErr w:type="spellEnd"/>
-      <w:r>
-        <w:t xml:space="preserve"> Chronicles #1): An Epic Fantasy Adventure Sword and Highland Magic</w:t>
+        <w:t>﻿Blackmark (The Kingsmen Chronicles #1): An Epic Fantasy Adventure Sword and Highland Magic</w:t>
       </w:r>
       <w:r>
         <w:t>”</w:t>
@@ -3778,6 +3737,116 @@
       </w:tcPr>
     </w:tblStylePr>
   </w:style>
+  <w:style w:type="character" w:styleId="CommentReference">
+    <w:name w:val="annotation reference"/>
+    <w:basedOn w:val="DefaultParagraphFont"/>
+    <w:uiPriority w:val="99"/>
+    <w:semiHidden/>
+    <w:unhideWhenUsed/>
+    <w:rsid w:val="006F20CB"/>
+    <w:rPr>
+      <w:sz w:val="16"/>
+      <w:szCs w:val="16"/>
+    </w:rPr>
+  </w:style>
+  <w:style w:type="paragraph" w:styleId="CommentText">
+    <w:name w:val="annotation text"/>
+    <w:basedOn w:val="Normal"/>
+    <w:link w:val="CommentTextChar"/>
+    <w:uiPriority w:val="99"/>
+    <w:semiHidden/>
+    <w:unhideWhenUsed/>
+    <w:rsid w:val="006F20CB"/>
+    <w:pPr>
+      <w:spacing w:line="240" w:lineRule="auto"/>
+    </w:pPr>
+    <w:rPr>
+      <w:sz w:val="20"/>
+      <w:szCs w:val="20"/>
+    </w:rPr>
+  </w:style>
+  <w:style w:type="character" w:customStyle="1" w:styleId="CommentTextChar">
+    <w:name w:val="Comment Text Char"/>
+    <w:basedOn w:val="DefaultParagraphFont"/>
+    <w:link w:val="CommentText"/>
+    <w:uiPriority w:val="99"/>
+    <w:semiHidden/>
+    <w:rsid w:val="006F20CB"/>
+    <w:rPr>
+      <w:sz w:val="20"/>
+      <w:szCs w:val="20"/>
+    </w:rPr>
+  </w:style>
+  <w:style w:type="paragraph" w:styleId="CommentSubject">
+    <w:name w:val="annotation subject"/>
+    <w:basedOn w:val="CommentText"/>
+    <w:next w:val="CommentText"/>
+    <w:link w:val="CommentSubjectChar"/>
+    <w:uiPriority w:val="99"/>
+    <w:semiHidden/>
+    <w:unhideWhenUsed/>
+    <w:rsid w:val="006F20CB"/>
+    <w:rPr>
+      <w:b/>
+      <w:bCs/>
+    </w:rPr>
+  </w:style>
+  <w:style w:type="character" w:customStyle="1" w:styleId="CommentSubjectChar">
+    <w:name w:val="Comment Subject Char"/>
+    <w:basedOn w:val="CommentTextChar"/>
+    <w:link w:val="CommentSubject"/>
+    <w:uiPriority w:val="99"/>
+    <w:semiHidden/>
+    <w:rsid w:val="006F20CB"/>
+    <w:rPr>
+      <w:b/>
+      <w:bCs/>
+      <w:sz w:val="20"/>
+      <w:szCs w:val="20"/>
+    </w:rPr>
+  </w:style>
+  <w:style w:type="paragraph" w:styleId="BalloonText">
+    <w:name w:val="Balloon Text"/>
+    <w:basedOn w:val="Normal"/>
+    <w:link w:val="BalloonTextChar"/>
+    <w:uiPriority w:val="99"/>
+    <w:semiHidden/>
+    <w:unhideWhenUsed/>
+    <w:rsid w:val="006F20CB"/>
+    <w:pPr>
+      <w:spacing w:after="0" w:line="240" w:lineRule="auto"/>
+    </w:pPr>
+    <w:rPr>
+      <w:rFonts w:ascii="Times New Roman" w:hAnsi="Times New Roman" w:cs="Times New Roman"/>
+      <w:sz w:val="18"/>
+      <w:szCs w:val="18"/>
+    </w:rPr>
+  </w:style>
+  <w:style w:type="character" w:customStyle="1" w:styleId="BalloonTextChar">
+    <w:name w:val="Balloon Text Char"/>
+    <w:basedOn w:val="DefaultParagraphFont"/>
+    <w:link w:val="BalloonText"/>
+    <w:uiPriority w:val="99"/>
+    <w:semiHidden/>
+    <w:rsid w:val="006F20CB"/>
+    <w:rPr>
+      <w:rFonts w:ascii="Times New Roman" w:hAnsi="Times New Roman" w:cs="Times New Roman"/>
+      <w:sz w:val="18"/>
+      <w:szCs w:val="18"/>
+    </w:rPr>
+  </w:style>
+  <w:style w:type="character" w:styleId="FollowedHyperlink">
+    <w:name w:val="FollowedHyperlink"/>
+    <w:basedOn w:val="DefaultParagraphFont"/>
+    <w:uiPriority w:val="99"/>
+    <w:semiHidden/>
+    <w:unhideWhenUsed/>
+    <w:rsid w:val="006F20CB"/>
+    <w:rPr>
+      <w:color w:val="954F72" w:themeColor="followedHyperlink"/>
+      <w:u w:val="single"/>
+    </w:rPr>
+  </w:style>
 </w:styles>
 </file>
 

</xml_diff>

<commit_message>
some minor changes to report
</commit_message>
<xml_diff>
--- a/step_3/Project Report.docx
+++ b/step_3/Project Report.docx
@@ -695,6 +695,9 @@
         <w:t>source1_cleaned.csv</w:t>
       </w:r>
       <w:r>
+        <w:t xml:space="preserve"> (A.csv in the Data folder)</w:t>
+      </w:r>
+      <w:r>
         <w:t xml:space="preserve"> and </w:t>
       </w:r>
       <w:r>
@@ -706,6 +709,11 @@
       <w:r>
         <w:t>_cleaned.csv</w:t>
       </w:r>
+      <w:r>
+        <w:t xml:space="preserve"> (B.csv in the Data folder)</w:t>
+      </w:r>
+      <w:bookmarkStart w:id="0" w:name="_GoBack"/>
+      <w:bookmarkEnd w:id="0"/>
       <w:r>
         <w:t xml:space="preserve">. </w:t>
       </w:r>
@@ -1224,21 +1232,7 @@
           <w:rPr>
             <w:rStyle w:val="Hyperlink"/>
           </w:rPr>
-          <w:t>h</w:t>
-        </w:r>
-        <w:bookmarkStart w:id="0" w:name="_GoBack"/>
-        <w:bookmarkEnd w:id="0"/>
-        <w:r>
-          <w:rPr>
-            <w:rStyle w:val="Hyperlink"/>
-          </w:rPr>
-          <w:t>e</w:t>
-        </w:r>
-        <w:r>
-          <w:rPr>
-            <w:rStyle w:val="Hyperlink"/>
-          </w:rPr>
-          <w:t>re</w:t>
+          <w:t>here</w:t>
         </w:r>
       </w:hyperlink>
       <w:r>
@@ -2357,6 +2351,9 @@
       <w:r>
         <w:t>6.5 seconds</w:t>
       </w:r>
+      <w:r>
+        <w:t>. We did, however, try out different blockers, analysed the output and loosened/tightened them. The total time for that took ~2 hours. (The entire process from running, debugging and iterating)</w:t>
+      </w:r>
     </w:p>
     <w:p>
       <w:pPr>
@@ -2377,9 +2374,13 @@
           <w:ilvl w:val="0"/>
           <w:numId w:val="2"/>
         </w:numPr>
-      </w:pPr>
-      <w:r>
-        <w:t>Since we did not have to debug, the process of finding the best matcher took 9.62 seconds.</w:t>
+        <w:rPr>
+          <w:b/>
+          <w:sz w:val="24"/>
+        </w:rPr>
+      </w:pPr>
+      <w:r>
+        <w:t xml:space="preserve">Each step of debugging took around 1 hour  (running the debugger, looking at false positives/negatives, relabeling if required/trying out different feature combinations/adding triggers). We had 3 main iterations, so the total time was 3 hours. </w:t>
       </w:r>
     </w:p>
     <w:p>
@@ -2399,6 +2400,7 @@
     </w:p>
     <w:p>
       <w:r>
+        <w:lastRenderedPageBreak/>
         <w:t>For the test set, we obtained perfect recall. This doesn’t say enough about the matcher being perfect because –</w:t>
       </w:r>
     </w:p>
@@ -2428,7 +2430,6 @@
     </w:p>
     <w:p>
       <w:r>
-        <w:lastRenderedPageBreak/>
         <w:t xml:space="preserve">For the training set recall, we believe that we couldn’t increase it more because of difficult false negatives. </w:t>
       </w:r>
       <w:r>

</xml_diff>